<commit_message>
Kiber - 8.a tétel hozzáadva
</commit_message>
<xml_diff>
--- a/Kiberbiztonság szakirány/8.a - Állapottartó tűzfal forgalomirányító.docx
+++ b/Kiberbiztonság szakirány/8.a - Állapottartó tűzfal forgalomirányító.docx
@@ -1,10 +1,15 @@
 
 <file path=word/document.xml><?xml version="1.0" encoding="utf-8"?>
-<w:document xmlns:wpc="http://schemas.microsoft.com/office/word/2010/wordprocessingCanvas" xmlns:cx="http://schemas.microsoft.com/office/drawing/2014/chartex" xmlns:cx1="http://schemas.microsoft.com/office/drawing/2015/9/8/chartex" xmlns:cx2="http://schemas.microsoft.com/office/drawing/2015/10/21/chartex" xmlns:cx3="http://schemas.microsoft.com/office/drawing/2016/5/9/chartex" xmlns:cx4="http://schemas.microsoft.com/office/drawing/2016/5/10/chartex" xmlns:cx5="http://schemas.microsoft.com/office/drawing/2016/5/11/chartex" xmlns:cx6="http://schemas.microsoft.com/office/drawing/2016/5/12/chartex" xmlns:cx7="http://schemas.microsoft.com/office/drawing/2016/5/13/chartex" xmlns:cx8="http://schemas.microsoft.com/office/drawing/2016/5/14/chartex" xmlns:mc="http://schemas.openxmlformats.org/markup-compatibility/2006" xmlns:aink="http://schemas.microsoft.com/office/drawing/2016/ink" xmlns:am3d="http://schemas.microsoft.com/office/drawing/2017/model3d" xmlns:o="urn:schemas-microsoft-com:office:office" xmlns:oel="http://schemas.microsoft.com/office/2019/extlst" xmlns:r="http://schemas.openxmlformats.org/officeDocument/2006/relationships" xmlns:m="http://schemas.openxmlformats.org/officeDocument/2006/math" xmlns:v="urn:schemas-microsoft-com:vml" xmlns:wp14="http://schemas.microsoft.com/office/word/2010/wordprocessingDrawing" xmlns:wp="http://schemas.openxmlformats.org/drawingml/2006/wordprocessingDrawing" xmlns:w10="urn:schemas-microsoft-com:office:word" xmlns:w="http://schemas.openxmlformats.org/wordprocessingml/2006/main" xmlns:w14="http://schemas.microsoft.com/office/word/2010/wordml" xmlns:w15="http://schemas.microsoft.com/office/word/2012/wordml" xmlns:w16cex="http://schemas.microsoft.com/office/word/2018/wordml/cex" xmlns:w16cid="http://schemas.microsoft.com/office/word/2016/wordml/cid" xmlns:w16="http://schemas.microsoft.com/office/word/2018/wordml" xmlns:w16sdtdh="http://schemas.microsoft.com/office/word/2020/wordml/sdtdatahash" xmlns:w16se="http://schemas.microsoft.com/office/word/2015/wordml/symex" xmlns:wpg="http://schemas.microsoft.com/office/word/2010/wordprocessingGroup" xmlns:wpi="http://schemas.microsoft.com/office/word/2010/wordprocessingInk" xmlns:wne="http://schemas.microsoft.com/office/word/2006/wordml" xmlns:wps="http://schemas.microsoft.com/office/word/2010/wordprocessingShape" mc:Ignorable="w14 w15 w16se w16cid w16 w16cex w16sdtdh wp14">
+<w:document xmlns:wpc="http://schemas.microsoft.com/office/word/2010/wordprocessingCanvas" xmlns:cx="http://schemas.microsoft.com/office/drawing/2014/chartex" xmlns:cx1="http://schemas.microsoft.com/office/drawing/2015/9/8/chartex" xmlns:cx2="http://schemas.microsoft.com/office/drawing/2015/10/21/chartex" xmlns:cx3="http://schemas.microsoft.com/office/drawing/2016/5/9/chartex" xmlns:cx4="http://schemas.microsoft.com/office/drawing/2016/5/10/chartex" xmlns:cx5="http://schemas.microsoft.com/office/drawing/2016/5/11/chartex" xmlns:cx6="http://schemas.microsoft.com/office/drawing/2016/5/12/chartex" xmlns:cx7="http://schemas.microsoft.com/office/drawing/2016/5/13/chartex" xmlns:cx8="http://schemas.microsoft.com/office/drawing/2016/5/14/chartex" xmlns:mc="http://schemas.openxmlformats.org/markup-compatibility/2006" xmlns:aink="http://schemas.microsoft.com/office/drawing/2016/ink" xmlns:am3d="http://schemas.microsoft.com/office/drawing/2017/model3d" xmlns:o="urn:schemas-microsoft-com:office:office" xmlns:oel="http://schemas.microsoft.com/office/2019/extlst" xmlns:r="http://schemas.openxmlformats.org/officeDocument/2006/relationships" xmlns:m="http://schemas.openxmlformats.org/officeDocument/2006/math" xmlns:v="urn:schemas-microsoft-com:vml" xmlns:wp14="http://schemas.microsoft.com/office/word/2010/wordprocessingDrawing" xmlns:wp="http://schemas.openxmlformats.org/drawingml/2006/wordprocessingDrawing" xmlns:w10="urn:schemas-microsoft-com:office:word" xmlns:w="http://schemas.openxmlformats.org/wordprocessingml/2006/main" xmlns:w14="http://schemas.microsoft.com/office/word/2010/wordml" xmlns:w15="http://schemas.microsoft.com/office/word/2012/wordml" xmlns:w16cex="http://schemas.microsoft.com/office/word/2018/wordml/cex" xmlns:w16cid="http://schemas.microsoft.com/office/word/2016/wordml/cid" xmlns:w16="http://schemas.microsoft.com/office/word/2018/wordml" xmlns:w16du="http://schemas.microsoft.com/office/word/2023/wordml/word16du" xmlns:w16sdtdh="http://schemas.microsoft.com/office/word/2020/wordml/sdtdatahash" xmlns:w16se="http://schemas.microsoft.com/office/word/2015/wordml/symex" xmlns:wpg="http://schemas.microsoft.com/office/word/2010/wordprocessingGroup" xmlns:wpi="http://schemas.microsoft.com/office/word/2010/wordprocessingInk" xmlns:wne="http://schemas.microsoft.com/office/word/2006/wordml" xmlns:wps="http://schemas.microsoft.com/office/word/2010/wordprocessingShape" mc:Ignorable="w14 w15 w16se w16cid w16 w16cex w16sdtdh wp14">
   <w:body>
     <w:p>
       <w:pPr>
         <w:pStyle w:val="Cmsor1"/>
+        <w:rPr>
+          <w:lang w:val="hu-HU"/>
+        </w:rPr>
+      </w:pPr>
+      <w:r>
         <w:rPr>
           <w:rFonts w:ascii="Arial" w:hAnsi="Arial" w:cs="Arial"/>
           <w:b/>
@@ -13,7 +18,8 @@
           <w:szCs w:val="22"/>
           <w:lang w:val="hu-HU"/>
         </w:rPr>
-      </w:pPr>
+        <w:t>8.a</w:t>
+      </w:r>
       <w:r>
         <w:rPr>
           <w:rFonts w:ascii="Arial" w:hAnsi="Arial" w:cs="Arial"/>
@@ -23,24 +29,670 @@
           <w:szCs w:val="22"/>
           <w:lang w:val="hu-HU"/>
         </w:rPr>
-        <w:t>8.a</w:t>
-      </w:r>
-      <w:r>
-        <w:rPr>
-          <w:rFonts w:ascii="Arial" w:hAnsi="Arial" w:cs="Arial"/>
-          <w:b/>
-          <w:noProof w:val="0"/>
-          <w:sz w:val="22"/>
-          <w:szCs w:val="22"/>
+        <w:tab/>
+      </w:r>
+      <w:r>
+        <w:rPr>
           <w:lang w:val="hu-HU"/>
         </w:rPr>
-        <w:tab/>
-      </w:r>
-      <w:r>
+        <w:t>Milyen állapottartó tűzfal konfigurálható a forgalomirányítókon? Mutassa be a működés elvét, jellemzőit és a beállítás lépéseit!</w:t>
+      </w:r>
+    </w:p>
+    <w:p>
+      <w:pPr>
+        <w:pStyle w:val="Cmsor1"/>
+      </w:pPr>
+      <w:r>
+        <w:t>Tűzfalak feladata és rendeltetése</w:t>
+      </w:r>
+    </w:p>
+    <w:p>
+      <w:pPr>
+        <w:pStyle w:val="Listaszerbekezds"/>
+        <w:numPr>
+          <w:ilvl w:val="0"/>
+          <w:numId w:val="1"/>
+        </w:numPr>
+      </w:pPr>
+      <w:r>
+        <w:t>Szoftveres vagy hardveres hálózatbiztonsági eszköz.</w:t>
+      </w:r>
+    </w:p>
+    <w:p>
+      <w:pPr>
+        <w:pStyle w:val="Listaszerbekezds"/>
+        <w:numPr>
+          <w:ilvl w:val="0"/>
+          <w:numId w:val="1"/>
+        </w:numPr>
+      </w:pPr>
+      <w:r>
+        <w:t xml:space="preserve">A tűzfalak a hálózatba </w:t>
+      </w:r>
+      <w:r>
+        <w:t>be és kimenő</w:t>
+      </w:r>
+      <w:r>
+        <w:t xml:space="preserve"> kapcsolatokat figyelik, és csak azokat engedélyezik, </w:t>
+      </w:r>
+      <w:r>
+        <w:t>amik</w:t>
+      </w:r>
+      <w:r>
+        <w:t xml:space="preserve"> megfelelnek a beállított szabályoknak.</w:t>
+      </w:r>
+    </w:p>
+    <w:p>
+      <w:pPr>
+        <w:pStyle w:val="Listaszerbekezds"/>
+        <w:numPr>
+          <w:ilvl w:val="0"/>
+          <w:numId w:val="1"/>
+        </w:numPr>
+      </w:pPr>
+      <w:r>
+        <w:rPr>
+          <w:b/>
+          <w:bCs/>
+        </w:rPr>
+        <w:t xml:space="preserve">Előnyei: </w:t>
+      </w:r>
+    </w:p>
+    <w:p>
+      <w:pPr>
+        <w:pStyle w:val="Listaszerbekezds"/>
+        <w:numPr>
+          <w:ilvl w:val="1"/>
+          <w:numId w:val="1"/>
+        </w:numPr>
+      </w:pPr>
+      <w:r>
+        <w:t>Nem befolyásolják negatívan a hálózat működését és biztonságot nyújt</w:t>
+      </w:r>
+    </w:p>
+    <w:p>
+      <w:pPr>
+        <w:pStyle w:val="Listaszerbekezds"/>
+        <w:numPr>
+          <w:ilvl w:val="0"/>
+          <w:numId w:val="1"/>
+        </w:numPr>
+      </w:pPr>
+      <w:r>
+        <w:rPr>
+          <w:b/>
+          <w:bCs/>
+        </w:rPr>
+        <w:t>Hátrány:</w:t>
+      </w:r>
+    </w:p>
+    <w:p>
+      <w:pPr>
+        <w:pStyle w:val="Listaszerbekezds"/>
+        <w:numPr>
+          <w:ilvl w:val="1"/>
+          <w:numId w:val="1"/>
+        </w:numPr>
+      </w:pPr>
+      <w:r>
+        <w:t>Általános szabályok alapján működnek.</w:t>
+      </w:r>
+    </w:p>
+    <w:p>
+      <w:pPr>
+        <w:pStyle w:val="Listaszerbekezds"/>
+        <w:numPr>
+          <w:ilvl w:val="1"/>
+          <w:numId w:val="1"/>
+        </w:numPr>
+      </w:pPr>
+      <w:r>
+        <w:t>Letilt olyan kapcsolatokat, amik nem is veszélyesek.</w:t>
+      </w:r>
+    </w:p>
+    <w:p>
+      <w:pPr>
+        <w:pStyle w:val="Listaszerbekezds"/>
+        <w:numPr>
+          <w:ilvl w:val="1"/>
+          <w:numId w:val="1"/>
+        </w:numPr>
+      </w:pPr>
+      <w:r>
+        <w:t>Lehet, hogy lassítja a hálózat működését, így a szolgáltatások minősége romolhat.</w:t>
+      </w:r>
+    </w:p>
+    <w:p>
+      <w:pPr>
+        <w:pStyle w:val="Listaszerbekezds"/>
+        <w:numPr>
+          <w:ilvl w:val="1"/>
+          <w:numId w:val="1"/>
+        </w:numPr>
+      </w:pPr>
+      <w:r>
+        <w:t>Nem megfelelő konfiguráció esetén, nem lesz jó a védelem.</w:t>
+      </w:r>
+    </w:p>
+    <w:p>
+      <w:pPr>
+        <w:pStyle w:val="Listaszerbekezds"/>
+        <w:numPr>
+          <w:ilvl w:val="1"/>
+          <w:numId w:val="1"/>
+        </w:numPr>
+      </w:pPr>
+      <w:r>
+        <w:t>Nem véd olyan kapcsolatoktól, amik nem mennek rajta keresztül</w:t>
+      </w:r>
+    </w:p>
+    <w:p>
+      <w:pPr>
+        <w:pStyle w:val="Cmsor1"/>
         <w:rPr>
           <w:lang w:val="hu-HU"/>
         </w:rPr>
-        <w:t>Milyen állapottartó tűzfal konfigurálható a forgalomirányítókon? Mutassa be a működés elvét, jellemzőit és a beállítás lépéseit!</w:t>
+      </w:pPr>
+      <w:r>
+        <w:rPr>
+          <w:lang w:val="hu-HU"/>
+        </w:rPr>
+        <w:t>Access Control List – ACL</w:t>
+      </w:r>
+    </w:p>
+    <w:p>
+      <w:pPr>
+        <w:pStyle w:val="Listaszerbekezds"/>
+        <w:numPr>
+          <w:ilvl w:val="0"/>
+          <w:numId w:val="1"/>
+        </w:numPr>
+      </w:pPr>
+      <w:r>
+        <w:t>Legegyszerűbb, első generációs tűzfal</w:t>
+      </w:r>
+    </w:p>
+    <w:p>
+      <w:pPr>
+        <w:pStyle w:val="Listaszerbekezds"/>
+        <w:numPr>
+          <w:ilvl w:val="0"/>
+          <w:numId w:val="1"/>
+        </w:numPr>
+      </w:pPr>
+      <w:r>
+        <w:t>Állapotmentes</w:t>
+      </w:r>
+      <w:r>
+        <w:t xml:space="preserve">, </w:t>
+      </w:r>
+      <w:r>
+        <w:t>3. és 4. rétegben működik</w:t>
+      </w:r>
+    </w:p>
+    <w:p>
+      <w:pPr>
+        <w:pStyle w:val="Cmsor1"/>
+      </w:pPr>
+      <w:r>
+        <w:t>Context-Based Access Control – CBAC</w:t>
+      </w:r>
+    </w:p>
+    <w:p>
+      <w:pPr>
+        <w:pStyle w:val="Listaszerbekezds"/>
+        <w:numPr>
+          <w:ilvl w:val="0"/>
+          <w:numId w:val="1"/>
+        </w:numPr>
+      </w:pPr>
+      <w:r>
+        <w:t>1997-ben vezették be</w:t>
+      </w:r>
+    </w:p>
+    <w:p>
+      <w:pPr>
+        <w:pStyle w:val="Listaszerbekezds"/>
+        <w:numPr>
+          <w:ilvl w:val="0"/>
+          <w:numId w:val="1"/>
+        </w:numPr>
+      </w:pPr>
+      <w:r>
+        <w:t>CBAC csak azokat a protokollokat szűri, amiket az adminisztrátor konfigurált</w:t>
+      </w:r>
+    </w:p>
+    <w:p>
+      <w:pPr>
+        <w:pStyle w:val="Listaszerbekezds"/>
+        <w:numPr>
+          <w:ilvl w:val="0"/>
+          <w:numId w:val="1"/>
+        </w:numPr>
+      </w:pPr>
+      <w:r>
+        <w:t>Csak azokat a csomagokat szűri, amik áthaladnak a routeren.</w:t>
+      </w:r>
+    </w:p>
+    <w:p>
+      <w:pPr>
+        <w:pStyle w:val="Cmsor2"/>
+      </w:pPr>
+      <w:r>
+        <w:t>Fő funkciói</w:t>
+      </w:r>
+    </w:p>
+    <w:p>
+      <w:pPr>
+        <w:pStyle w:val="Listaszerbekezds"/>
+        <w:numPr>
+          <w:ilvl w:val="0"/>
+          <w:numId w:val="1"/>
+        </w:numPr>
+        <w:rPr>
+          <w:b/>
+          <w:bCs/>
+        </w:rPr>
+      </w:pPr>
+      <w:r>
+        <w:rPr>
+          <w:b/>
+          <w:bCs/>
+        </w:rPr>
+        <w:t>Állapottartó szűrés (Stateful packet filtering)</w:t>
+      </w:r>
+    </w:p>
+    <w:p>
+      <w:pPr>
+        <w:pStyle w:val="Listaszerbekezds"/>
+        <w:numPr>
+          <w:ilvl w:val="1"/>
+          <w:numId w:val="1"/>
+        </w:numPr>
+        <w:rPr>
+          <w:b/>
+          <w:bCs/>
+        </w:rPr>
+      </w:pPr>
+      <w:r>
+        <w:t>Nem csak hálózati réteg, szállítási réteg információk alapján, hanem alkalmazási réteg információt is vizsgál, hogy megállapítsa a viszonyok állapotát.</w:t>
+      </w:r>
+    </w:p>
+    <w:p>
+      <w:pPr>
+        <w:pStyle w:val="Listaszerbekezds"/>
+        <w:numPr>
+          <w:ilvl w:val="0"/>
+          <w:numId w:val="1"/>
+        </w:numPr>
+        <w:rPr>
+          <w:b/>
+          <w:bCs/>
+        </w:rPr>
+      </w:pPr>
+      <w:r>
+        <w:rPr>
+          <w:b/>
+          <w:bCs/>
+        </w:rPr>
+        <w:t>Forgalom figyelés</w:t>
+      </w:r>
+      <w:r>
+        <w:rPr>
+          <w:b/>
+          <w:bCs/>
+        </w:rPr>
+        <w:t xml:space="preserve"> (Traffic inspection)</w:t>
+      </w:r>
+    </w:p>
+    <w:p>
+      <w:pPr>
+        <w:pStyle w:val="Listaszerbekezds"/>
+        <w:numPr>
+          <w:ilvl w:val="1"/>
+          <w:numId w:val="1"/>
+        </w:numPr>
+        <w:rPr>
+          <w:b/>
+          <w:bCs/>
+        </w:rPr>
+      </w:pPr>
+      <w:r>
+        <w:t>SYN flood támadások, TCP sorszámozást figyel és gyanúsakat eldobja.</w:t>
+      </w:r>
+    </w:p>
+    <w:p>
+      <w:pPr>
+        <w:pStyle w:val="Listaszerbekezds"/>
+        <w:numPr>
+          <w:ilvl w:val="0"/>
+          <w:numId w:val="1"/>
+        </w:numPr>
+        <w:rPr>
+          <w:b/>
+          <w:bCs/>
+        </w:rPr>
+      </w:pPr>
+      <w:r>
+        <w:rPr>
+          <w:b/>
+          <w:bCs/>
+        </w:rPr>
+        <w:t>Behatolás érzékelés (Intrusion detection)</w:t>
+      </w:r>
+    </w:p>
+    <w:p>
+      <w:pPr>
+        <w:pStyle w:val="Listaszerbekezds"/>
+        <w:numPr>
+          <w:ilvl w:val="1"/>
+          <w:numId w:val="1"/>
+        </w:numPr>
+        <w:rPr>
+          <w:b/>
+          <w:bCs/>
+        </w:rPr>
+      </w:pPr>
+      <w:r>
+        <w:t>Syslog üzenetek átvizsgálásával bizonyos SMTP támadások, SYN Flood támadások, sajátosságait ki lehet szűrni, ezeket a kapcsolatokat eldobja és riasztást, értesítést küld a rendszernek.</w:t>
+      </w:r>
+    </w:p>
+    <w:p>
+      <w:pPr>
+        <w:pStyle w:val="Listaszerbekezds"/>
+        <w:numPr>
+          <w:ilvl w:val="1"/>
+          <w:numId w:val="1"/>
+        </w:numPr>
+        <w:rPr>
+          <w:b/>
+          <w:bCs/>
+        </w:rPr>
+      </w:pPr>
+      <w:r>
+        <w:t>CISCO IOS tűzfal 3 küszöbértéket is figyel a TCP DoS támadások kivédésére:</w:t>
+      </w:r>
+    </w:p>
+    <w:p>
+      <w:pPr>
+        <w:pStyle w:val="Listaszerbekezds"/>
+        <w:numPr>
+          <w:ilvl w:val="2"/>
+          <w:numId w:val="1"/>
+        </w:numPr>
+        <w:rPr>
+          <w:b/>
+          <w:bCs/>
+        </w:rPr>
+      </w:pPr>
+      <w:r>
+        <w:t>Félig megnyitott TCP kapcsolatok száma</w:t>
+      </w:r>
+      <w:r>
+        <w:t>.</w:t>
+      </w:r>
+    </w:p>
+    <w:p>
+      <w:pPr>
+        <w:pStyle w:val="Listaszerbekezds"/>
+        <w:numPr>
+          <w:ilvl w:val="2"/>
+          <w:numId w:val="1"/>
+        </w:numPr>
+        <w:rPr>
+          <w:b/>
+          <w:bCs/>
+        </w:rPr>
+      </w:pPr>
+      <w:r>
+        <w:t>Félig megnyitott TCP kapcsolatok száma adott intervallumban</w:t>
+      </w:r>
+      <w:r>
+        <w:t>.</w:t>
+      </w:r>
+    </w:p>
+    <w:p>
+      <w:pPr>
+        <w:pStyle w:val="Listaszerbekezds"/>
+        <w:numPr>
+          <w:ilvl w:val="2"/>
+          <w:numId w:val="1"/>
+        </w:numPr>
+        <w:rPr>
+          <w:b/>
+          <w:bCs/>
+        </w:rPr>
+      </w:pPr>
+      <w:r>
+        <w:t>Félig megnyitott TCP kapcsolatok száma egy adott host-tól.</w:t>
+      </w:r>
+    </w:p>
+    <w:p>
+      <w:pPr>
+        <w:spacing w:after="160" w:line="259" w:lineRule="auto"/>
+        <w:rPr>
+          <w:rFonts w:asciiTheme="majorHAnsi" w:eastAsiaTheme="majorEastAsia" w:hAnsiTheme="majorHAnsi" w:cstheme="majorBidi"/>
+          <w:color w:val="2F5496" w:themeColor="accent1" w:themeShade="BF"/>
+          <w:sz w:val="26"/>
+          <w:szCs w:val="26"/>
+        </w:rPr>
+      </w:pPr>
+      <w:r>
+        <w:br w:type="page"/>
+      </w:r>
+    </w:p>
+    <w:p>
+      <w:pPr>
+        <w:pStyle w:val="Cmsor2"/>
+      </w:pPr>
+      <w:r>
+        <w:lastRenderedPageBreak/>
+        <w:t>CBAC működése</w:t>
+      </w:r>
+    </w:p>
+    <w:p>
+      <w:pPr>
+        <w:pStyle w:val="Listaszerbekezds"/>
+        <w:numPr>
+          <w:ilvl w:val="0"/>
+          <w:numId w:val="1"/>
+        </w:numPr>
+      </w:pPr>
+      <w:r>
+        <w:rPr>
+          <w:b/>
+          <w:bCs/>
+        </w:rPr>
+        <w:t>TCP, UDP és ICMP kapcsolatokról információt tárol az állapot táblában (state table)</w:t>
+      </w:r>
+      <w:r>
+        <w:rPr>
+          <w:b/>
+          <w:bCs/>
+        </w:rPr>
+        <w:t>.</w:t>
+      </w:r>
+    </w:p>
+    <w:p>
+      <w:pPr>
+        <w:pStyle w:val="Listaszerbekezds"/>
+        <w:numPr>
+          <w:ilvl w:val="0"/>
+          <w:numId w:val="1"/>
+        </w:numPr>
+      </w:pPr>
+      <w:r>
+        <w:t>Amikor a hálózaton belüli eszköz munkamenetet kezdeményez, egy dinamikus bejegyzés kerül az állapottáblába és a kimenő forgalom áthaladhat a routeren.</w:t>
+      </w:r>
+    </w:p>
+    <w:p>
+      <w:pPr>
+        <w:pStyle w:val="Listaszerbekezds"/>
+        <w:numPr>
+          <w:ilvl w:val="0"/>
+          <w:numId w:val="1"/>
+        </w:numPr>
+      </w:pPr>
+      <w:r>
+        <w:t>Ennek a bejegyzésnek a segítségével a kimenő forgalom válasza áthaladhat a routeren, mivel a hálózaton belül kezdeményezett forgalomra is van bejegyzése.</w:t>
+      </w:r>
+    </w:p>
+    <w:p>
+      <w:pPr>
+        <w:pStyle w:val="Listaszerbekezds"/>
+        <w:numPr>
+          <w:ilvl w:val="0"/>
+          <w:numId w:val="1"/>
+        </w:numPr>
+      </w:pPr>
+      <w:r>
+        <w:t xml:space="preserve">Ideiglenes lyukakat nyit a bejövő forgalomra alkalmazott hozzáférési listán, hogy engedélyezze a </w:t>
+      </w:r>
+      <w:r>
+        <w:t>reply csomagokat.</w:t>
+      </w:r>
+    </w:p>
+    <w:p>
+      <w:pPr>
+        <w:pStyle w:val="Cmsor2"/>
+      </w:pPr>
+      <w:r>
+        <w:t>CBAC konfigurálása</w:t>
+      </w:r>
+    </w:p>
+    <w:p>
+      <w:pPr>
+        <w:pStyle w:val="Listaszerbekezds"/>
+        <w:numPr>
+          <w:ilvl w:val="0"/>
+          <w:numId w:val="3"/>
+        </w:numPr>
+        <w:rPr>
+          <w:b/>
+          <w:bCs/>
+        </w:rPr>
+      </w:pPr>
+      <w:r>
+        <w:rPr>
+          <w:b/>
+          <w:bCs/>
+        </w:rPr>
+        <w:t>Interfész kiválasztása</w:t>
+      </w:r>
+    </w:p>
+    <w:p>
+      <w:pPr>
+        <w:pStyle w:val="Listaszerbekezds"/>
+        <w:numPr>
+          <w:ilvl w:val="1"/>
+          <w:numId w:val="3"/>
+        </w:numPr>
+      </w:pPr>
+      <w:r>
+        <w:t>Belső interfész ahonnan indulhat egy viszony felépítés.</w:t>
+      </w:r>
+    </w:p>
+    <w:p>
+      <w:pPr>
+        <w:pStyle w:val="Listaszerbekezds"/>
+        <w:numPr>
+          <w:ilvl w:val="0"/>
+          <w:numId w:val="3"/>
+        </w:numPr>
+        <w:rPr>
+          <w:b/>
+          <w:bCs/>
+        </w:rPr>
+      </w:pPr>
+      <w:r>
+        <w:rPr>
+          <w:b/>
+          <w:bCs/>
+        </w:rPr>
+        <w:t>ACL konfigurálás az interfészen</w:t>
+      </w:r>
+    </w:p>
+    <w:p>
+      <w:pPr>
+        <w:pStyle w:val="Listaszerbekezds"/>
+        <w:numPr>
+          <w:ilvl w:val="1"/>
+          <w:numId w:val="3"/>
+        </w:numPr>
+      </w:pPr>
+      <w:r>
+        <w:t>Milyen típusú forgalmat engedélyezünk az interfészen</w:t>
+      </w:r>
+    </w:p>
+    <w:p>
+      <w:pPr>
+        <w:pStyle w:val="Listaszerbekezds"/>
+        <w:numPr>
+          <w:ilvl w:val="2"/>
+          <w:numId w:val="3"/>
+        </w:numPr>
+      </w:pPr>
+      <w:r>
+        <w:t>Alap konfiguráció, hogy a belső hálózattól a külső hálózatig mindent, de a külső hálózattól a belső hálózating semmit.</w:t>
+      </w:r>
+    </w:p>
+    <w:p>
+      <w:pPr>
+        <w:pStyle w:val="Listaszerbekezds"/>
+        <w:numPr>
+          <w:ilvl w:val="2"/>
+          <w:numId w:val="3"/>
+        </w:numPr>
+      </w:pPr>
+      <w:r>
+        <w:t>Engedélyezzük azt a forgalmat, amit meg kell vizsgálni a CBAC-nak.</w:t>
+      </w:r>
+    </w:p>
+    <w:p>
+      <w:pPr>
+        <w:pStyle w:val="Listaszerbekezds"/>
+        <w:numPr>
+          <w:ilvl w:val="2"/>
+          <w:numId w:val="3"/>
+        </w:numPr>
+      </w:pPr>
+      <w:r>
+        <w:t>Implicit deny-t tegyük explicitté a naplózás miatt.</w:t>
+      </w:r>
+    </w:p>
+    <w:p>
+      <w:pPr>
+        <w:pStyle w:val="Listaszerbekezds"/>
+        <w:numPr>
+          <w:ilvl w:val="0"/>
+          <w:numId w:val="3"/>
+        </w:numPr>
+      </w:pPr>
+      <w:r>
+        <w:rPr>
+          <w:b/>
+          <w:bCs/>
+        </w:rPr>
+        <w:t>Inspection rule megfogalmazása</w:t>
+      </w:r>
+      <w:r>
+        <w:t xml:space="preserve"> a vizsgált forgalomra</w:t>
+      </w:r>
+    </w:p>
+    <w:p>
+      <w:pPr>
+        <w:pStyle w:val="Listaszerbekezds"/>
+        <w:numPr>
+          <w:ilvl w:val="0"/>
+          <w:numId w:val="3"/>
+        </w:numPr>
+      </w:pPr>
+      <w:r>
+        <w:rPr>
+          <w:b/>
+          <w:bCs/>
+        </w:rPr>
+        <w:t>Alkalmazás a megfelelő interfészen</w:t>
       </w:r>
     </w:p>
     <w:sectPr>
@@ -51,6 +703,310 @@
     </w:sectPr>
   </w:body>
 </w:document>
+</file>
+
+<file path=word/numbering.xml><?xml version="1.0" encoding="utf-8"?>
+<w:numbering xmlns:wpc="http://schemas.microsoft.com/office/word/2010/wordprocessingCanvas" xmlns:cx="http://schemas.microsoft.com/office/drawing/2014/chartex" xmlns:cx1="http://schemas.microsoft.com/office/drawing/2015/9/8/chartex" xmlns:cx2="http://schemas.microsoft.com/office/drawing/2015/10/21/chartex" xmlns:cx3="http://schemas.microsoft.com/office/drawing/2016/5/9/chartex" xmlns:cx4="http://schemas.microsoft.com/office/drawing/2016/5/10/chartex" xmlns:cx5="http://schemas.microsoft.com/office/drawing/2016/5/11/chartex" xmlns:cx6="http://schemas.microsoft.com/office/drawing/2016/5/12/chartex" xmlns:cx7="http://schemas.microsoft.com/office/drawing/2016/5/13/chartex" xmlns:cx8="http://schemas.microsoft.com/office/drawing/2016/5/14/chartex" xmlns:mc="http://schemas.openxmlformats.org/markup-compatibility/2006" xmlns:aink="http://schemas.microsoft.com/office/drawing/2016/ink" xmlns:am3d="http://schemas.microsoft.com/office/drawing/2017/model3d" xmlns:o="urn:schemas-microsoft-com:office:office" xmlns:oel="http://schemas.microsoft.com/office/2019/extlst" xmlns:r="http://schemas.openxmlformats.org/officeDocument/2006/relationships" xmlns:m="http://schemas.openxmlformats.org/officeDocument/2006/math" xmlns:v="urn:schemas-microsoft-com:vml" xmlns:wp14="http://schemas.microsoft.com/office/word/2010/wordprocessingDrawing" xmlns:wp="http://schemas.openxmlformats.org/drawingml/2006/wordprocessingDrawing" xmlns:w10="urn:schemas-microsoft-com:office:word" xmlns:w="http://schemas.openxmlformats.org/wordprocessingml/2006/main" xmlns:w14="http://schemas.microsoft.com/office/word/2010/wordml" xmlns:w15="http://schemas.microsoft.com/office/word/2012/wordml" xmlns:w16cex="http://schemas.microsoft.com/office/word/2018/wordml/cex" xmlns:w16cid="http://schemas.microsoft.com/office/word/2016/wordml/cid" xmlns:w16="http://schemas.microsoft.com/office/word/2018/wordml" xmlns:w16du="http://schemas.microsoft.com/office/word/2023/wordml/word16du" xmlns:w16sdtdh="http://schemas.microsoft.com/office/word/2020/wordml/sdtdatahash" xmlns:w16se="http://schemas.microsoft.com/office/word/2015/wordml/symex" xmlns:wpg="http://schemas.microsoft.com/office/word/2010/wordprocessingGroup" xmlns:wpi="http://schemas.microsoft.com/office/word/2010/wordprocessingInk" xmlns:wne="http://schemas.microsoft.com/office/word/2006/wordml" xmlns:wps="http://schemas.microsoft.com/office/word/2010/wordprocessingShape" mc:Ignorable="w14 w15 w16se w16cid w16 w16cex w16sdtdh wp14">
+  <w:abstractNum w:abstractNumId="0" w15:restartNumberingAfterBreak="0">
+    <w:nsid w:val="37BF6955"/>
+    <w:multiLevelType w:val="hybridMultilevel"/>
+    <w:tmpl w:val="88686CEA"/>
+    <w:lvl w:ilvl="0" w:tplc="CB00560C">
+      <w:numFmt w:val="bullet"/>
+      <w:lvlText w:val="-"/>
+      <w:lvlJc w:val="left"/>
+      <w:pPr>
+        <w:ind w:left="720" w:hanging="360"/>
+      </w:pPr>
+      <w:rPr>
+        <w:rFonts w:ascii="Calibri" w:eastAsiaTheme="minorHAnsi" w:hAnsi="Calibri" w:cs="Calibri" w:hint="default"/>
+      </w:rPr>
+    </w:lvl>
+    <w:lvl w:ilvl="1" w:tplc="040E0003">
+      <w:start w:val="1"/>
+      <w:numFmt w:val="bullet"/>
+      <w:lvlText w:val="o"/>
+      <w:lvlJc w:val="left"/>
+      <w:pPr>
+        <w:ind w:left="1440" w:hanging="360"/>
+      </w:pPr>
+      <w:rPr>
+        <w:rFonts w:ascii="Courier New" w:hAnsi="Courier New" w:cs="Courier New" w:hint="default"/>
+      </w:rPr>
+    </w:lvl>
+    <w:lvl w:ilvl="2" w:tplc="040E0005">
+      <w:start w:val="1"/>
+      <w:numFmt w:val="bullet"/>
+      <w:lvlText w:val=""/>
+      <w:lvlJc w:val="left"/>
+      <w:pPr>
+        <w:ind w:left="2160" w:hanging="360"/>
+      </w:pPr>
+      <w:rPr>
+        <w:rFonts w:ascii="Wingdings" w:hAnsi="Wingdings" w:hint="default"/>
+      </w:rPr>
+    </w:lvl>
+    <w:lvl w:ilvl="3" w:tplc="040E0001">
+      <w:start w:val="1"/>
+      <w:numFmt w:val="bullet"/>
+      <w:lvlText w:val=""/>
+      <w:lvlJc w:val="left"/>
+      <w:pPr>
+        <w:ind w:left="2880" w:hanging="360"/>
+      </w:pPr>
+      <w:rPr>
+        <w:rFonts w:ascii="Symbol" w:hAnsi="Symbol" w:hint="default"/>
+      </w:rPr>
+    </w:lvl>
+    <w:lvl w:ilvl="4" w:tplc="040E0003" w:tentative="1">
+      <w:start w:val="1"/>
+      <w:numFmt w:val="bullet"/>
+      <w:lvlText w:val="o"/>
+      <w:lvlJc w:val="left"/>
+      <w:pPr>
+        <w:ind w:left="3600" w:hanging="360"/>
+      </w:pPr>
+      <w:rPr>
+        <w:rFonts w:ascii="Courier New" w:hAnsi="Courier New" w:cs="Courier New" w:hint="default"/>
+      </w:rPr>
+    </w:lvl>
+    <w:lvl w:ilvl="5" w:tplc="040E0005" w:tentative="1">
+      <w:start w:val="1"/>
+      <w:numFmt w:val="bullet"/>
+      <w:lvlText w:val=""/>
+      <w:lvlJc w:val="left"/>
+      <w:pPr>
+        <w:ind w:left="4320" w:hanging="360"/>
+      </w:pPr>
+      <w:rPr>
+        <w:rFonts w:ascii="Wingdings" w:hAnsi="Wingdings" w:hint="default"/>
+      </w:rPr>
+    </w:lvl>
+    <w:lvl w:ilvl="6" w:tplc="040E0001" w:tentative="1">
+      <w:start w:val="1"/>
+      <w:numFmt w:val="bullet"/>
+      <w:lvlText w:val=""/>
+      <w:lvlJc w:val="left"/>
+      <w:pPr>
+        <w:ind w:left="5040" w:hanging="360"/>
+      </w:pPr>
+      <w:rPr>
+        <w:rFonts w:ascii="Symbol" w:hAnsi="Symbol" w:hint="default"/>
+      </w:rPr>
+    </w:lvl>
+    <w:lvl w:ilvl="7" w:tplc="040E0003" w:tentative="1">
+      <w:start w:val="1"/>
+      <w:numFmt w:val="bullet"/>
+      <w:lvlText w:val="o"/>
+      <w:lvlJc w:val="left"/>
+      <w:pPr>
+        <w:ind w:left="5760" w:hanging="360"/>
+      </w:pPr>
+      <w:rPr>
+        <w:rFonts w:ascii="Courier New" w:hAnsi="Courier New" w:cs="Courier New" w:hint="default"/>
+      </w:rPr>
+    </w:lvl>
+    <w:lvl w:ilvl="8" w:tplc="040E0005" w:tentative="1">
+      <w:start w:val="1"/>
+      <w:numFmt w:val="bullet"/>
+      <w:lvlText w:val=""/>
+      <w:lvlJc w:val="left"/>
+      <w:pPr>
+        <w:ind w:left="6480" w:hanging="360"/>
+      </w:pPr>
+      <w:rPr>
+        <w:rFonts w:ascii="Wingdings" w:hAnsi="Wingdings" w:hint="default"/>
+      </w:rPr>
+    </w:lvl>
+  </w:abstractNum>
+  <w:abstractNum w:abstractNumId="1" w15:restartNumberingAfterBreak="0">
+    <w:nsid w:val="4BF829CD"/>
+    <w:multiLevelType w:val="hybridMultilevel"/>
+    <w:tmpl w:val="F8486700"/>
+    <w:lvl w:ilvl="0" w:tplc="040E000F">
+      <w:start w:val="1"/>
+      <w:numFmt w:val="decimal"/>
+      <w:lvlText w:val="%1."/>
+      <w:lvlJc w:val="left"/>
+      <w:pPr>
+        <w:ind w:left="720" w:hanging="360"/>
+      </w:pPr>
+      <w:rPr>
+        <w:rFonts w:hint="default"/>
+      </w:rPr>
+    </w:lvl>
+    <w:lvl w:ilvl="1" w:tplc="040E0019">
+      <w:start w:val="1"/>
+      <w:numFmt w:val="lowerLetter"/>
+      <w:lvlText w:val="%2."/>
+      <w:lvlJc w:val="left"/>
+      <w:pPr>
+        <w:ind w:left="1440" w:hanging="360"/>
+      </w:pPr>
+    </w:lvl>
+    <w:lvl w:ilvl="2" w:tplc="040E001B">
+      <w:start w:val="1"/>
+      <w:numFmt w:val="lowerRoman"/>
+      <w:lvlText w:val="%3."/>
+      <w:lvlJc w:val="right"/>
+      <w:pPr>
+        <w:ind w:left="2160" w:hanging="180"/>
+      </w:pPr>
+    </w:lvl>
+    <w:lvl w:ilvl="3" w:tplc="040E000F" w:tentative="1">
+      <w:start w:val="1"/>
+      <w:numFmt w:val="decimal"/>
+      <w:lvlText w:val="%4."/>
+      <w:lvlJc w:val="left"/>
+      <w:pPr>
+        <w:ind w:left="2880" w:hanging="360"/>
+      </w:pPr>
+    </w:lvl>
+    <w:lvl w:ilvl="4" w:tplc="040E0019" w:tentative="1">
+      <w:start w:val="1"/>
+      <w:numFmt w:val="lowerLetter"/>
+      <w:lvlText w:val="%5."/>
+      <w:lvlJc w:val="left"/>
+      <w:pPr>
+        <w:ind w:left="3600" w:hanging="360"/>
+      </w:pPr>
+    </w:lvl>
+    <w:lvl w:ilvl="5" w:tplc="040E001B" w:tentative="1">
+      <w:start w:val="1"/>
+      <w:numFmt w:val="lowerRoman"/>
+      <w:lvlText w:val="%6."/>
+      <w:lvlJc w:val="right"/>
+      <w:pPr>
+        <w:ind w:left="4320" w:hanging="180"/>
+      </w:pPr>
+    </w:lvl>
+    <w:lvl w:ilvl="6" w:tplc="040E000F" w:tentative="1">
+      <w:start w:val="1"/>
+      <w:numFmt w:val="decimal"/>
+      <w:lvlText w:val="%7."/>
+      <w:lvlJc w:val="left"/>
+      <w:pPr>
+        <w:ind w:left="5040" w:hanging="360"/>
+      </w:pPr>
+    </w:lvl>
+    <w:lvl w:ilvl="7" w:tplc="040E0019" w:tentative="1">
+      <w:start w:val="1"/>
+      <w:numFmt w:val="lowerLetter"/>
+      <w:lvlText w:val="%8."/>
+      <w:lvlJc w:val="left"/>
+      <w:pPr>
+        <w:ind w:left="5760" w:hanging="360"/>
+      </w:pPr>
+    </w:lvl>
+    <w:lvl w:ilvl="8" w:tplc="040E001B" w:tentative="1">
+      <w:start w:val="1"/>
+      <w:numFmt w:val="lowerRoman"/>
+      <w:lvlText w:val="%9."/>
+      <w:lvlJc w:val="right"/>
+      <w:pPr>
+        <w:ind w:left="6480" w:hanging="180"/>
+      </w:pPr>
+    </w:lvl>
+  </w:abstractNum>
+  <w:abstractNum w:abstractNumId="2" w15:restartNumberingAfterBreak="0">
+    <w:nsid w:val="71871E25"/>
+    <w:multiLevelType w:val="hybridMultilevel"/>
+    <w:tmpl w:val="6D0E3A80"/>
+    <w:lvl w:ilvl="0" w:tplc="040E000F">
+      <w:start w:val="1"/>
+      <w:numFmt w:val="decimal"/>
+      <w:lvlText w:val="%1."/>
+      <w:lvlJc w:val="left"/>
+      <w:pPr>
+        <w:ind w:left="720" w:hanging="360"/>
+      </w:pPr>
+      <w:rPr>
+        <w:rFonts w:hint="default"/>
+      </w:rPr>
+    </w:lvl>
+    <w:lvl w:ilvl="1" w:tplc="040E0019" w:tentative="1">
+      <w:start w:val="1"/>
+      <w:numFmt w:val="lowerLetter"/>
+      <w:lvlText w:val="%2."/>
+      <w:lvlJc w:val="left"/>
+      <w:pPr>
+        <w:ind w:left="1440" w:hanging="360"/>
+      </w:pPr>
+    </w:lvl>
+    <w:lvl w:ilvl="2" w:tplc="040E001B" w:tentative="1">
+      <w:start w:val="1"/>
+      <w:numFmt w:val="lowerRoman"/>
+      <w:lvlText w:val="%3."/>
+      <w:lvlJc w:val="right"/>
+      <w:pPr>
+        <w:ind w:left="2160" w:hanging="180"/>
+      </w:pPr>
+    </w:lvl>
+    <w:lvl w:ilvl="3" w:tplc="040E000F" w:tentative="1">
+      <w:start w:val="1"/>
+      <w:numFmt w:val="decimal"/>
+      <w:lvlText w:val="%4."/>
+      <w:lvlJc w:val="left"/>
+      <w:pPr>
+        <w:ind w:left="2880" w:hanging="360"/>
+      </w:pPr>
+    </w:lvl>
+    <w:lvl w:ilvl="4" w:tplc="040E0019" w:tentative="1">
+      <w:start w:val="1"/>
+      <w:numFmt w:val="lowerLetter"/>
+      <w:lvlText w:val="%5."/>
+      <w:lvlJc w:val="left"/>
+      <w:pPr>
+        <w:ind w:left="3600" w:hanging="360"/>
+      </w:pPr>
+    </w:lvl>
+    <w:lvl w:ilvl="5" w:tplc="040E001B" w:tentative="1">
+      <w:start w:val="1"/>
+      <w:numFmt w:val="lowerRoman"/>
+      <w:lvlText w:val="%6."/>
+      <w:lvlJc w:val="right"/>
+      <w:pPr>
+        <w:ind w:left="4320" w:hanging="180"/>
+      </w:pPr>
+    </w:lvl>
+    <w:lvl w:ilvl="6" w:tplc="040E000F" w:tentative="1">
+      <w:start w:val="1"/>
+      <w:numFmt w:val="decimal"/>
+      <w:lvlText w:val="%7."/>
+      <w:lvlJc w:val="left"/>
+      <w:pPr>
+        <w:ind w:left="5040" w:hanging="360"/>
+      </w:pPr>
+    </w:lvl>
+    <w:lvl w:ilvl="7" w:tplc="040E0019" w:tentative="1">
+      <w:start w:val="1"/>
+      <w:numFmt w:val="lowerLetter"/>
+      <w:lvlText w:val="%8."/>
+      <w:lvlJc w:val="left"/>
+      <w:pPr>
+        <w:ind w:left="5760" w:hanging="360"/>
+      </w:pPr>
+    </w:lvl>
+    <w:lvl w:ilvl="8" w:tplc="040E001B" w:tentative="1">
+      <w:start w:val="1"/>
+      <w:numFmt w:val="lowerRoman"/>
+      <w:lvlText w:val="%9."/>
+      <w:lvlJc w:val="right"/>
+      <w:pPr>
+        <w:ind w:left="6480" w:hanging="180"/>
+      </w:pPr>
+    </w:lvl>
+  </w:abstractNum>
+  <w:num w:numId="1" w16cid:durableId="1089699241">
+    <w:abstractNumId w:val="0"/>
+  </w:num>
+  <w:num w:numId="2" w16cid:durableId="719868067">
+    <w:abstractNumId w:val="2"/>
+  </w:num>
+  <w:num w:numId="3" w16cid:durableId="1624073128">
+    <w:abstractNumId w:val="1"/>
+  </w:num>
+</w:numbering>
 </file>
 
 <file path=word/styles.xml><?xml version="1.0" encoding="utf-8"?>
@@ -484,6 +1440,28 @@
       <w:szCs w:val="32"/>
     </w:rPr>
   </w:style>
+  <w:style w:type="paragraph" w:styleId="Cmsor2">
+    <w:name w:val="heading 2"/>
+    <w:basedOn w:val="Norml"/>
+    <w:next w:val="Norml"/>
+    <w:link w:val="Cmsor2Char"/>
+    <w:uiPriority w:val="9"/>
+    <w:unhideWhenUsed/>
+    <w:qFormat/>
+    <w:rsid w:val="007B6D85"/>
+    <w:pPr>
+      <w:keepNext/>
+      <w:keepLines/>
+      <w:spacing w:before="40"/>
+      <w:outlineLvl w:val="1"/>
+    </w:pPr>
+    <w:rPr>
+      <w:rFonts w:asciiTheme="majorHAnsi" w:eastAsiaTheme="majorEastAsia" w:hAnsiTheme="majorHAnsi" w:cstheme="majorBidi"/>
+      <w:color w:val="2F5496" w:themeColor="accent1" w:themeShade="BF"/>
+      <w:sz w:val="26"/>
+      <w:szCs w:val="26"/>
+    </w:rPr>
+  </w:style>
   <w:style w:type="character" w:default="1" w:styleId="Bekezdsalapbettpusa">
     <w:name w:val="Default Paragraph Font"/>
     <w:uiPriority w:val="1"/>
@@ -523,6 +1501,40 @@
       <w:color w:val="2F5496" w:themeColor="accent1" w:themeShade="BF"/>
       <w:sz w:val="32"/>
       <w:szCs w:val="32"/>
+      <w:lang w:val="en-US"/>
+    </w:rPr>
+  </w:style>
+  <w:style w:type="paragraph" w:styleId="Listaszerbekezds">
+    <w:name w:val="List Paragraph"/>
+    <w:basedOn w:val="Norml"/>
+    <w:uiPriority w:val="34"/>
+    <w:qFormat/>
+    <w:rsid w:val="00153BF6"/>
+    <w:pPr>
+      <w:spacing w:after="160" w:line="259" w:lineRule="auto"/>
+      <w:ind w:left="720"/>
+      <w:contextualSpacing/>
+    </w:pPr>
+    <w:rPr>
+      <w:rFonts w:asciiTheme="minorHAnsi" w:eastAsiaTheme="minorHAnsi" w:hAnsiTheme="minorHAnsi" w:cstheme="minorBidi"/>
+      <w:noProof w:val="0"/>
+      <w:sz w:val="22"/>
+      <w:szCs w:val="22"/>
+      <w:lang w:val="hu-HU"/>
+    </w:rPr>
+  </w:style>
+  <w:style w:type="character" w:customStyle="1" w:styleId="Cmsor2Char">
+    <w:name w:val="Címsor 2 Char"/>
+    <w:basedOn w:val="Bekezdsalapbettpusa"/>
+    <w:link w:val="Cmsor2"/>
+    <w:uiPriority w:val="9"/>
+    <w:rsid w:val="007B6D85"/>
+    <w:rPr>
+      <w:rFonts w:asciiTheme="majorHAnsi" w:eastAsiaTheme="majorEastAsia" w:hAnsiTheme="majorHAnsi" w:cstheme="majorBidi"/>
+      <w:noProof/>
+      <w:color w:val="2F5496" w:themeColor="accent1" w:themeShade="BF"/>
+      <w:sz w:val="26"/>
+      <w:szCs w:val="26"/>
       <w:lang w:val="en-US"/>
     </w:rPr>
   </w:style>

</xml_diff>